<commit_message>
Lê Minh Đạt - Câu 2.1
</commit_message>
<xml_diff>
--- a/nhom1-ltdd3_23-11-18.docx
+++ b/nhom1-ltdd3_23-11-18.docx
@@ -192,10 +192,851 @@
     <w:p>
       <w:pPr>
         <w:rPr>
+          <w:rFonts w:ascii="Times New Roman" w:hAnsi="Times New Roman" w:cs="Times New Roman"/>
+          <w:sz w:val="32"/>
+        </w:rPr>
+      </w:pPr>
+      <w:r>
+        <w:rPr>
+          <w:rFonts w:ascii="Times New Roman" w:hAnsi="Times New Roman" w:cs="Times New Roman"/>
+          <w:sz w:val="32"/>
+        </w:rPr>
+        <w:t>Let</w:t>
+      </w:r>
+    </w:p>
+    <w:p>
+      <w:pPr>
+        <w:rPr>
+          <w:rFonts w:ascii="Times New Roman" w:hAnsi="Times New Roman" w:cs="Times New Roman"/>
+          <w:sz w:val="28"/>
+        </w:rPr>
+      </w:pPr>
+      <w:r>
+        <w:rPr>
+          <w:rFonts w:ascii="Times New Roman" w:hAnsi="Times New Roman" w:cs="Times New Roman"/>
+          <w:sz w:val="28"/>
+        </w:rPr>
+        <w:t>Let tạo ra một biến chỉ có thể truy cập được trong block bao quanh nó, khác với var - tạo ra một biến có phạm vi truy cập xuyên suốt function chứa nó.</w:t>
+      </w:r>
+    </w:p>
+    <w:p>
+      <w:pPr>
+        <w:rPr>
+          <w:rFonts w:ascii="Consolas" w:eastAsia="Times New Roman" w:hAnsi="Consolas" w:cs="Consolas"/>
+          <w:color w:val="333333"/>
+          <w:shd w:val="clear" w:color="auto" w:fill="F7F7F7"/>
+        </w:rPr>
+      </w:pPr>
+      <w:r>
+        <w:rPr>
+          <w:rFonts w:ascii="Consolas" w:eastAsia="Times New Roman" w:hAnsi="Consolas" w:cs="Consolas"/>
+          <w:color w:val="A71D5D"/>
+          <w:shd w:val="clear" w:color="auto" w:fill="F7F7F7"/>
+        </w:rPr>
+        <w:t>function</w:t>
+      </w:r>
+      <w:r>
+        <w:rPr>
+          <w:rFonts w:ascii="Consolas" w:eastAsia="Times New Roman" w:hAnsi="Consolas" w:cs="Consolas"/>
+          <w:color w:val="333333"/>
+          <w:shd w:val="clear" w:color="auto" w:fill="F7F7F7"/>
+        </w:rPr>
+        <w:t xml:space="preserve"> </w:t>
+      </w:r>
+      <w:r>
+        <w:rPr>
+          <w:rFonts w:ascii="Consolas" w:eastAsia="Times New Roman" w:hAnsi="Consolas" w:cs="Consolas"/>
+          <w:color w:val="A71D5D"/>
+          <w:shd w:val="clear" w:color="auto" w:fill="F7F7F7"/>
+        </w:rPr>
+        <w:t>foo</w:t>
+      </w:r>
+      <w:r>
+        <w:rPr>
+          <w:rFonts w:ascii="Consolas" w:eastAsia="Times New Roman" w:hAnsi="Consolas" w:cs="Consolas"/>
+          <w:color w:val="333333"/>
+          <w:shd w:val="clear" w:color="auto" w:fill="F7F7F7"/>
+        </w:rPr>
+        <w:t>() {</w:t>
+      </w:r>
+    </w:p>
+    <w:p>
+      <w:pPr>
+        <w:rPr>
+          <w:rFonts w:ascii="Consolas" w:eastAsia="Times New Roman" w:hAnsi="Consolas" w:cs="Consolas"/>
+          <w:color w:val="333333"/>
+          <w:shd w:val="clear" w:color="auto" w:fill="F7F7F7"/>
+        </w:rPr>
+      </w:pPr>
+      <w:r>
+        <w:rPr>
+          <w:rFonts w:ascii="Consolas" w:eastAsia="Times New Roman" w:hAnsi="Consolas" w:cs="Consolas"/>
+          <w:color w:val="333333"/>
+          <w:shd w:val="clear" w:color="auto" w:fill="F7F7F7"/>
+        </w:rPr>
+        <w:t xml:space="preserve">   </w:t>
+      </w:r>
+      <w:r>
+        <w:rPr>
+          <w:rFonts w:ascii="Consolas" w:eastAsia="Times New Roman" w:hAnsi="Consolas" w:cs="Consolas"/>
+          <w:color w:val="A71D5D"/>
+          <w:shd w:val="clear" w:color="auto" w:fill="F7F7F7"/>
+        </w:rPr>
+        <w:t>let</w:t>
+      </w:r>
+      <w:r>
+        <w:rPr>
+          <w:rFonts w:ascii="Consolas" w:eastAsia="Times New Roman" w:hAnsi="Consolas" w:cs="Consolas"/>
+          <w:color w:val="333333"/>
+          <w:shd w:val="clear" w:color="auto" w:fill="F7F7F7"/>
+        </w:rPr>
+        <w:t xml:space="preserve"> x = </w:t>
+      </w:r>
+      <w:r>
+        <w:rPr>
+          <w:rFonts w:ascii="Consolas" w:eastAsia="Times New Roman" w:hAnsi="Consolas" w:cs="Consolas"/>
+          <w:color w:val="008080"/>
+          <w:shd w:val="clear" w:color="auto" w:fill="F7F7F7"/>
+        </w:rPr>
+        <w:t>10</w:t>
+      </w:r>
+      <w:r>
+        <w:rPr>
+          <w:rFonts w:ascii="Consolas" w:eastAsia="Times New Roman" w:hAnsi="Consolas" w:cs="Consolas"/>
+          <w:color w:val="333333"/>
+          <w:shd w:val="clear" w:color="auto" w:fill="F7F7F7"/>
+        </w:rPr>
+        <w:t>;</w:t>
+      </w:r>
+    </w:p>
+    <w:p>
+      <w:pPr>
+        <w:rPr>
+          <w:rFonts w:ascii="Consolas" w:eastAsia="Times New Roman" w:hAnsi="Consolas" w:cs="Consolas"/>
+          <w:color w:val="333333"/>
+          <w:shd w:val="clear" w:color="auto" w:fill="F7F7F7"/>
+        </w:rPr>
+      </w:pPr>
+      <w:r>
+        <w:rPr>
+          <w:rFonts w:ascii="Consolas" w:eastAsia="Times New Roman" w:hAnsi="Consolas" w:cs="Consolas"/>
+          <w:color w:val="333333"/>
+          <w:shd w:val="clear" w:color="auto" w:fill="F7F7F7"/>
+        </w:rPr>
+        <w:t xml:space="preserve">   </w:t>
+      </w:r>
+      <w:r>
+        <w:rPr>
+          <w:rFonts w:ascii="Consolas" w:eastAsia="Times New Roman" w:hAnsi="Consolas" w:cs="Consolas"/>
+          <w:color w:val="A71D5D"/>
+          <w:shd w:val="clear" w:color="auto" w:fill="F7F7F7"/>
+        </w:rPr>
+        <w:t>if</w:t>
+      </w:r>
+      <w:r>
+        <w:rPr>
+          <w:rFonts w:ascii="Consolas" w:eastAsia="Times New Roman" w:hAnsi="Consolas" w:cs="Consolas"/>
+          <w:color w:val="333333"/>
+          <w:shd w:val="clear" w:color="auto" w:fill="F7F7F7"/>
+        </w:rPr>
+        <w:t xml:space="preserve"> (</w:t>
+      </w:r>
+      <w:r>
+        <w:rPr>
+          <w:rFonts w:ascii="Consolas" w:eastAsia="Times New Roman" w:hAnsi="Consolas" w:cs="Consolas"/>
+          <w:color w:val="795DA3"/>
+          <w:shd w:val="clear" w:color="auto" w:fill="F7F7F7"/>
+        </w:rPr>
+        <w:t>true</w:t>
+      </w:r>
+      <w:r>
+        <w:rPr>
+          <w:rFonts w:ascii="Consolas" w:eastAsia="Times New Roman" w:hAnsi="Consolas" w:cs="Consolas"/>
+          <w:color w:val="333333"/>
+          <w:shd w:val="clear" w:color="auto" w:fill="F7F7F7"/>
+        </w:rPr>
+        <w:t>) {</w:t>
+      </w:r>
+    </w:p>
+    <w:p>
+      <w:pPr>
+        <w:rPr>
+          <w:rFonts w:ascii="Consolas" w:eastAsia="Times New Roman" w:hAnsi="Consolas" w:cs="Consolas"/>
+          <w:color w:val="333333"/>
+          <w:shd w:val="clear" w:color="auto" w:fill="F7F7F7"/>
+        </w:rPr>
+      </w:pPr>
+      <w:r>
+        <w:rPr>
+          <w:rFonts w:ascii="Consolas" w:eastAsia="Times New Roman" w:hAnsi="Consolas" w:cs="Consolas"/>
+          <w:color w:val="333333"/>
+          <w:shd w:val="clear" w:color="auto" w:fill="F7F7F7"/>
+        </w:rPr>
+        <w:t xml:space="preserve">      </w:t>
+      </w:r>
+      <w:r>
+        <w:rPr>
+          <w:rFonts w:ascii="Consolas" w:eastAsia="Times New Roman" w:hAnsi="Consolas" w:cs="Consolas"/>
+          <w:color w:val="A71D5D"/>
+          <w:shd w:val="clear" w:color="auto" w:fill="F7F7F7"/>
+        </w:rPr>
+        <w:t>let</w:t>
+      </w:r>
+      <w:r>
+        <w:rPr>
+          <w:rFonts w:ascii="Consolas" w:eastAsia="Times New Roman" w:hAnsi="Consolas" w:cs="Consolas"/>
+          <w:color w:val="333333"/>
+          <w:shd w:val="clear" w:color="auto" w:fill="F7F7F7"/>
+        </w:rPr>
+        <w:t xml:space="preserve"> x = </w:t>
+      </w:r>
+      <w:r>
+        <w:rPr>
+          <w:rFonts w:ascii="Consolas" w:eastAsia="Times New Roman" w:hAnsi="Consolas" w:cs="Consolas"/>
+          <w:color w:val="008080"/>
+          <w:shd w:val="clear" w:color="auto" w:fill="F7F7F7"/>
+        </w:rPr>
+        <w:t>20</w:t>
+      </w:r>
+      <w:r>
+        <w:rPr>
+          <w:rFonts w:ascii="Consolas" w:eastAsia="Times New Roman" w:hAnsi="Consolas" w:cs="Consolas"/>
+          <w:color w:val="333333"/>
+          <w:shd w:val="clear" w:color="auto" w:fill="F7F7F7"/>
+        </w:rPr>
+        <w:t xml:space="preserve">; </w:t>
+      </w:r>
+      <w:r>
+        <w:rPr>
+          <w:rFonts w:ascii="Consolas" w:eastAsia="Times New Roman" w:hAnsi="Consolas" w:cs="Consolas"/>
+          <w:i/>
+          <w:iCs/>
+          <w:color w:val="999988"/>
+          <w:shd w:val="clear" w:color="auto" w:fill="F7F7F7"/>
+        </w:rPr>
+        <w:t>// x này là x khác rồi đấy</w:t>
+      </w:r>
+    </w:p>
+    <w:p>
+      <w:pPr>
+        <w:rPr>
+          <w:rFonts w:ascii="Consolas" w:eastAsia="Times New Roman" w:hAnsi="Consolas" w:cs="Consolas"/>
+          <w:color w:val="333333"/>
+          <w:shd w:val="clear" w:color="auto" w:fill="F7F7F7"/>
+        </w:rPr>
+      </w:pPr>
+      <w:r>
+        <w:rPr>
+          <w:rFonts w:ascii="Consolas" w:eastAsia="Times New Roman" w:hAnsi="Consolas" w:cs="Consolas"/>
+          <w:color w:val="333333"/>
+          <w:shd w:val="clear" w:color="auto" w:fill="F7F7F7"/>
+        </w:rPr>
+        <w:t xml:space="preserve">      </w:t>
+      </w:r>
+      <w:r>
+        <w:rPr>
+          <w:rFonts w:ascii="Consolas" w:eastAsia="Times New Roman" w:hAnsi="Consolas" w:cs="Consolas"/>
+          <w:color w:val="0086B3"/>
+          <w:shd w:val="clear" w:color="auto" w:fill="F7F7F7"/>
+        </w:rPr>
+        <w:t>console</w:t>
+      </w:r>
+      <w:r>
+        <w:rPr>
+          <w:rFonts w:ascii="Consolas" w:eastAsia="Times New Roman" w:hAnsi="Consolas" w:cs="Consolas"/>
+          <w:color w:val="333333"/>
+          <w:shd w:val="clear" w:color="auto" w:fill="F7F7F7"/>
+        </w:rPr>
+        <w:t xml:space="preserve">.log(x); </w:t>
+      </w:r>
+      <w:r>
+        <w:rPr>
+          <w:rFonts w:ascii="Consolas" w:eastAsia="Times New Roman" w:hAnsi="Consolas" w:cs="Consolas"/>
+          <w:i/>
+          <w:iCs/>
+          <w:color w:val="999988"/>
+          <w:shd w:val="clear" w:color="auto" w:fill="F7F7F7"/>
+        </w:rPr>
+        <w:t>// in ra 20</w:t>
+      </w:r>
+    </w:p>
+    <w:p>
+      <w:pPr>
+        <w:rPr>
+          <w:rFonts w:ascii="Consolas" w:eastAsia="Times New Roman" w:hAnsi="Consolas" w:cs="Consolas"/>
+          <w:color w:val="333333"/>
+          <w:shd w:val="clear" w:color="auto" w:fill="F7F7F7"/>
+        </w:rPr>
+      </w:pPr>
+      <w:r>
+        <w:rPr>
+          <w:rFonts w:ascii="Consolas" w:eastAsia="Times New Roman" w:hAnsi="Consolas" w:cs="Consolas"/>
+          <w:color w:val="333333"/>
+          <w:shd w:val="clear" w:color="auto" w:fill="F7F7F7"/>
+        </w:rPr>
+        <w:t xml:space="preserve">   }</w:t>
+      </w:r>
+    </w:p>
+    <w:p>
+      <w:pPr>
+        <w:rPr>
+          <w:rFonts w:ascii="Consolas" w:eastAsia="Times New Roman" w:hAnsi="Consolas" w:cs="Consolas"/>
+          <w:color w:val="333333"/>
+          <w:shd w:val="clear" w:color="auto" w:fill="F7F7F7"/>
+        </w:rPr>
+      </w:pPr>
+      <w:r>
+        <w:rPr>
+          <w:rFonts w:ascii="Consolas" w:eastAsia="Times New Roman" w:hAnsi="Consolas" w:cs="Consolas"/>
+          <w:color w:val="333333"/>
+          <w:shd w:val="clear" w:color="auto" w:fill="F7F7F7"/>
+        </w:rPr>
+        <w:t xml:space="preserve">   </w:t>
+      </w:r>
+      <w:r>
+        <w:rPr>
+          <w:rFonts w:ascii="Consolas" w:eastAsia="Times New Roman" w:hAnsi="Consolas" w:cs="Consolas"/>
+          <w:color w:val="0086B3"/>
+          <w:shd w:val="clear" w:color="auto" w:fill="F7F7F7"/>
+        </w:rPr>
+        <w:t>console</w:t>
+      </w:r>
+      <w:r>
+        <w:rPr>
+          <w:rFonts w:ascii="Consolas" w:eastAsia="Times New Roman" w:hAnsi="Consolas" w:cs="Consolas"/>
+          <w:color w:val="333333"/>
+          <w:shd w:val="clear" w:color="auto" w:fill="F7F7F7"/>
+        </w:rPr>
+        <w:t xml:space="preserve">.log(x); </w:t>
+      </w:r>
+      <w:r>
+        <w:rPr>
+          <w:rFonts w:ascii="Consolas" w:eastAsia="Times New Roman" w:hAnsi="Consolas" w:cs="Consolas"/>
+          <w:i/>
+          <w:iCs/>
+          <w:color w:val="999988"/>
+          <w:shd w:val="clear" w:color="auto" w:fill="F7F7F7"/>
+        </w:rPr>
+        <w:t>// in ra 10</w:t>
+      </w:r>
+    </w:p>
+    <w:p>
+      <w:pPr>
+        <w:rPr>
+          <w:rFonts w:ascii="Times New Roman" w:hAnsi="Times New Roman" w:cs="Times New Roman"/>
+          <w:sz w:val="28"/>
+        </w:rPr>
+      </w:pPr>
+      <w:r>
+        <w:rPr>
+          <w:rFonts w:ascii="Consolas" w:eastAsia="Times New Roman" w:hAnsi="Consolas" w:cs="Consolas"/>
+          <w:color w:val="333333"/>
+          <w:shd w:val="clear" w:color="auto" w:fill="F7F7F7"/>
+        </w:rPr>
+        <w:t>}</w:t>
+      </w:r>
+    </w:p>
+    <w:p>
+      <w:pPr>
+        <w:rPr>
+          <w:rFonts w:ascii="Times New Roman" w:hAnsi="Times New Roman" w:cs="Times New Roman"/>
+          <w:sz w:val="32"/>
+        </w:rPr>
+      </w:pPr>
+      <w:r>
+        <w:rPr>
+          <w:rFonts w:ascii="Times New Roman" w:hAnsi="Times New Roman" w:cs="Times New Roman"/>
+          <w:sz w:val="32"/>
+        </w:rPr>
+        <w:t>Var</w:t>
+      </w:r>
+    </w:p>
+    <w:p>
+      <w:pPr>
+        <w:rPr>
+          <w:rFonts w:ascii="Times New Roman" w:hAnsi="Times New Roman" w:cs="Times New Roman"/>
+          <w:sz w:val="28"/>
+        </w:rPr>
+      </w:pPr>
+      <w:r>
+        <w:rPr>
+          <w:rFonts w:ascii="Times New Roman" w:hAnsi="Times New Roman" w:cs="Times New Roman"/>
+          <w:sz w:val="28"/>
+        </w:rPr>
+        <w:t xml:space="preserve">Không dùng var trong bất kì mọi trường hợp, thay vào đó </w:t>
+      </w:r>
+      <w:r>
+        <w:rPr>
+          <w:rFonts w:ascii="Times New Roman" w:hAnsi="Times New Roman" w:cs="Times New Roman"/>
+          <w:sz w:val="28"/>
+        </w:rPr>
+        <w:t>dùng</w:t>
+      </w:r>
+      <w:r>
+        <w:rPr>
+          <w:rFonts w:ascii="Times New Roman" w:hAnsi="Times New Roman" w:cs="Times New Roman"/>
+          <w:sz w:val="28"/>
+        </w:rPr>
+        <w:t xml:space="preserve"> Let</w:t>
+      </w:r>
+    </w:p>
+    <w:p>
+      <w:pPr>
+        <w:rPr>
+          <w:rFonts w:ascii="Consolas" w:eastAsia="Times New Roman" w:hAnsi="Consolas" w:cs="Consolas"/>
+          <w:color w:val="333333"/>
+          <w:shd w:val="clear" w:color="auto" w:fill="F7F7F7"/>
+        </w:rPr>
+      </w:pPr>
+      <w:r>
+        <w:rPr>
+          <w:rFonts w:ascii="Consolas" w:eastAsia="Times New Roman" w:hAnsi="Consolas" w:cs="Consolas"/>
+          <w:color w:val="A71D5D"/>
+          <w:shd w:val="clear" w:color="auto" w:fill="F7F7F7"/>
+        </w:rPr>
+        <w:t>function</w:t>
+      </w:r>
+      <w:r>
+        <w:rPr>
+          <w:rFonts w:ascii="Consolas" w:eastAsia="Times New Roman" w:hAnsi="Consolas" w:cs="Consolas"/>
+          <w:color w:val="333333"/>
+          <w:shd w:val="clear" w:color="auto" w:fill="F7F7F7"/>
+        </w:rPr>
+        <w:t xml:space="preserve"> </w:t>
+      </w:r>
+      <w:r>
+        <w:rPr>
+          <w:rFonts w:ascii="Consolas" w:eastAsia="Times New Roman" w:hAnsi="Consolas" w:cs="Consolas"/>
+          <w:color w:val="A71D5D"/>
+          <w:shd w:val="clear" w:color="auto" w:fill="F7F7F7"/>
+        </w:rPr>
+        <w:t>foo</w:t>
+      </w:r>
+      <w:r>
+        <w:rPr>
+          <w:rFonts w:ascii="Consolas" w:eastAsia="Times New Roman" w:hAnsi="Consolas" w:cs="Consolas"/>
+          <w:color w:val="333333"/>
+          <w:shd w:val="clear" w:color="auto" w:fill="F7F7F7"/>
+        </w:rPr>
+        <w:t>() {</w:t>
+      </w:r>
+    </w:p>
+    <w:p>
+      <w:pPr>
+        <w:rPr>
+          <w:rFonts w:ascii="Consolas" w:eastAsia="Times New Roman" w:hAnsi="Consolas" w:cs="Consolas"/>
+          <w:color w:val="333333"/>
+          <w:shd w:val="clear" w:color="auto" w:fill="F7F7F7"/>
+        </w:rPr>
+      </w:pPr>
+      <w:r>
+        <w:rPr>
+          <w:rFonts w:ascii="Consolas" w:eastAsia="Times New Roman" w:hAnsi="Consolas" w:cs="Consolas"/>
+          <w:color w:val="333333"/>
+          <w:shd w:val="clear" w:color="auto" w:fill="F7F7F7"/>
+        </w:rPr>
+        <w:t xml:space="preserve">   </w:t>
+      </w:r>
+      <w:r>
+        <w:rPr>
+          <w:rFonts w:ascii="Consolas" w:eastAsia="Times New Roman" w:hAnsi="Consolas" w:cs="Consolas"/>
+          <w:color w:val="A71D5D"/>
+          <w:shd w:val="clear" w:color="auto" w:fill="F7F7F7"/>
+        </w:rPr>
+        <w:t>var</w:t>
+      </w:r>
+      <w:r>
+        <w:rPr>
+          <w:rFonts w:ascii="Consolas" w:eastAsia="Times New Roman" w:hAnsi="Consolas" w:cs="Consolas"/>
+          <w:color w:val="333333"/>
+          <w:shd w:val="clear" w:color="auto" w:fill="F7F7F7"/>
+        </w:rPr>
+        <w:t xml:space="preserve"> x = </w:t>
+      </w:r>
+      <w:r>
+        <w:rPr>
+          <w:rFonts w:ascii="Consolas" w:eastAsia="Times New Roman" w:hAnsi="Consolas" w:cs="Consolas"/>
+          <w:color w:val="008080"/>
+          <w:shd w:val="clear" w:color="auto" w:fill="F7F7F7"/>
+        </w:rPr>
+        <w:t>10</w:t>
+      </w:r>
+      <w:r>
+        <w:rPr>
+          <w:rFonts w:ascii="Consolas" w:eastAsia="Times New Roman" w:hAnsi="Consolas" w:cs="Consolas"/>
+          <w:color w:val="333333"/>
+          <w:shd w:val="clear" w:color="auto" w:fill="F7F7F7"/>
+        </w:rPr>
+        <w:t>;</w:t>
+      </w:r>
+    </w:p>
+    <w:p>
+      <w:pPr>
+        <w:rPr>
+          <w:rFonts w:ascii="Consolas" w:eastAsia="Times New Roman" w:hAnsi="Consolas" w:cs="Consolas"/>
+          <w:color w:val="333333"/>
+          <w:shd w:val="clear" w:color="auto" w:fill="F7F7F7"/>
+        </w:rPr>
+      </w:pPr>
+      <w:r>
+        <w:rPr>
+          <w:rFonts w:ascii="Consolas" w:eastAsia="Times New Roman" w:hAnsi="Consolas" w:cs="Consolas"/>
+          <w:color w:val="333333"/>
+          <w:shd w:val="clear" w:color="auto" w:fill="F7F7F7"/>
+        </w:rPr>
+        <w:t xml:space="preserve">   </w:t>
+      </w:r>
+      <w:r>
+        <w:rPr>
+          <w:rFonts w:ascii="Consolas" w:eastAsia="Times New Roman" w:hAnsi="Consolas" w:cs="Consolas"/>
+          <w:color w:val="A71D5D"/>
+          <w:shd w:val="clear" w:color="auto" w:fill="F7F7F7"/>
+        </w:rPr>
+        <w:t>if</w:t>
+      </w:r>
+      <w:r>
+        <w:rPr>
+          <w:rFonts w:ascii="Consolas" w:eastAsia="Times New Roman" w:hAnsi="Consolas" w:cs="Consolas"/>
+          <w:color w:val="333333"/>
+          <w:shd w:val="clear" w:color="auto" w:fill="F7F7F7"/>
+        </w:rPr>
+        <w:t xml:space="preserve"> (</w:t>
+      </w:r>
+      <w:r>
+        <w:rPr>
+          <w:rFonts w:ascii="Consolas" w:eastAsia="Times New Roman" w:hAnsi="Consolas" w:cs="Consolas"/>
+          <w:color w:val="795DA3"/>
+          <w:shd w:val="clear" w:color="auto" w:fill="F7F7F7"/>
+        </w:rPr>
+        <w:t>true</w:t>
+      </w:r>
+      <w:r>
+        <w:rPr>
+          <w:rFonts w:ascii="Consolas" w:eastAsia="Times New Roman" w:hAnsi="Consolas" w:cs="Consolas"/>
+          <w:color w:val="333333"/>
+          <w:shd w:val="clear" w:color="auto" w:fill="F7F7F7"/>
+        </w:rPr>
+        <w:t>) {</w:t>
+      </w:r>
+    </w:p>
+    <w:p>
+      <w:pPr>
+        <w:rPr>
+          <w:rFonts w:ascii="Consolas" w:eastAsia="Times New Roman" w:hAnsi="Consolas" w:cs="Consolas"/>
+          <w:color w:val="333333"/>
+          <w:shd w:val="clear" w:color="auto" w:fill="F7F7F7"/>
+        </w:rPr>
+      </w:pPr>
+      <w:r>
+        <w:rPr>
+          <w:rFonts w:ascii="Consolas" w:eastAsia="Times New Roman" w:hAnsi="Consolas" w:cs="Consolas"/>
+          <w:color w:val="333333"/>
+          <w:shd w:val="clear" w:color="auto" w:fill="F7F7F7"/>
+        </w:rPr>
+        <w:t xml:space="preserve">      </w:t>
+      </w:r>
+      <w:r>
+        <w:rPr>
+          <w:rFonts w:ascii="Consolas" w:eastAsia="Times New Roman" w:hAnsi="Consolas" w:cs="Consolas"/>
+          <w:color w:val="A71D5D"/>
+          <w:shd w:val="clear" w:color="auto" w:fill="F7F7F7"/>
+        </w:rPr>
+        <w:t>var</w:t>
+      </w:r>
+      <w:r>
+        <w:rPr>
+          <w:rFonts w:ascii="Consolas" w:eastAsia="Times New Roman" w:hAnsi="Consolas" w:cs="Consolas"/>
+          <w:color w:val="333333"/>
+          <w:shd w:val="clear" w:color="auto" w:fill="F7F7F7"/>
+        </w:rPr>
+        <w:t xml:space="preserve"> x = </w:t>
+      </w:r>
+      <w:r>
+        <w:rPr>
+          <w:rFonts w:ascii="Consolas" w:eastAsia="Times New Roman" w:hAnsi="Consolas" w:cs="Consolas"/>
+          <w:color w:val="008080"/>
+          <w:shd w:val="clear" w:color="auto" w:fill="F7F7F7"/>
+        </w:rPr>
+        <w:t>20</w:t>
+      </w:r>
+      <w:r>
+        <w:rPr>
+          <w:rFonts w:ascii="Consolas" w:eastAsia="Times New Roman" w:hAnsi="Consolas" w:cs="Consolas"/>
+          <w:color w:val="333333"/>
+          <w:shd w:val="clear" w:color="auto" w:fill="F7F7F7"/>
+        </w:rPr>
+        <w:t xml:space="preserve">; </w:t>
+      </w:r>
+      <w:r>
+        <w:rPr>
+          <w:rFonts w:ascii="Consolas" w:eastAsia="Times New Roman" w:hAnsi="Consolas" w:cs="Consolas"/>
+          <w:i/>
+          <w:iCs/>
+          <w:color w:val="999988"/>
+          <w:shd w:val="clear" w:color="auto" w:fill="F7F7F7"/>
+        </w:rPr>
+        <w:t>// x ở đây cũng là x ở trên</w:t>
+      </w:r>
+    </w:p>
+    <w:p>
+      <w:pPr>
+        <w:rPr>
+          <w:rFonts w:ascii="Consolas" w:eastAsia="Times New Roman" w:hAnsi="Consolas" w:cs="Consolas"/>
+          <w:color w:val="333333"/>
+          <w:shd w:val="clear" w:color="auto" w:fill="F7F7F7"/>
+        </w:rPr>
+      </w:pPr>
+      <w:r>
+        <w:rPr>
+          <w:rFonts w:ascii="Consolas" w:eastAsia="Times New Roman" w:hAnsi="Consolas" w:cs="Consolas"/>
+          <w:color w:val="333333"/>
+          <w:shd w:val="clear" w:color="auto" w:fill="F7F7F7"/>
+        </w:rPr>
+        <w:t xml:space="preserve">      </w:t>
+      </w:r>
+      <w:r>
+        <w:rPr>
+          <w:rFonts w:ascii="Consolas" w:eastAsia="Times New Roman" w:hAnsi="Consolas" w:cs="Consolas"/>
+          <w:color w:val="0086B3"/>
+          <w:shd w:val="clear" w:color="auto" w:fill="F7F7F7"/>
+        </w:rPr>
+        <w:t>console</w:t>
+      </w:r>
+      <w:r>
+        <w:rPr>
+          <w:rFonts w:ascii="Consolas" w:eastAsia="Times New Roman" w:hAnsi="Consolas" w:cs="Consolas"/>
+          <w:color w:val="333333"/>
+          <w:shd w:val="clear" w:color="auto" w:fill="F7F7F7"/>
+        </w:rPr>
+        <w:t xml:space="preserve">.log(x); </w:t>
+      </w:r>
+      <w:r>
+        <w:rPr>
+          <w:rFonts w:ascii="Consolas" w:eastAsia="Times New Roman" w:hAnsi="Consolas" w:cs="Consolas"/>
+          <w:i/>
+          <w:iCs/>
+          <w:color w:val="999988"/>
+          <w:shd w:val="clear" w:color="auto" w:fill="F7F7F7"/>
+        </w:rPr>
+        <w:t>// in ra 20</w:t>
+      </w:r>
+    </w:p>
+    <w:p>
+      <w:pPr>
+        <w:rPr>
+          <w:rFonts w:ascii="Consolas" w:eastAsia="Times New Roman" w:hAnsi="Consolas" w:cs="Consolas"/>
+          <w:color w:val="333333"/>
+          <w:shd w:val="clear" w:color="auto" w:fill="F7F7F7"/>
+        </w:rPr>
+      </w:pPr>
+      <w:r>
+        <w:rPr>
+          <w:rFonts w:ascii="Consolas" w:eastAsia="Times New Roman" w:hAnsi="Consolas" w:cs="Consolas"/>
+          <w:color w:val="333333"/>
+          <w:shd w:val="clear" w:color="auto" w:fill="F7F7F7"/>
+        </w:rPr>
+        <w:t xml:space="preserve">   }</w:t>
+      </w:r>
+    </w:p>
+    <w:p>
+      <w:pPr>
+        <w:rPr>
+          <w:rFonts w:ascii="Consolas" w:eastAsia="Times New Roman" w:hAnsi="Consolas" w:cs="Consolas"/>
+          <w:color w:val="333333"/>
+          <w:shd w:val="clear" w:color="auto" w:fill="F7F7F7"/>
+        </w:rPr>
+      </w:pPr>
+      <w:r>
+        <w:rPr>
+          <w:rFonts w:ascii="Consolas" w:eastAsia="Times New Roman" w:hAnsi="Consolas" w:cs="Consolas"/>
+          <w:color w:val="333333"/>
+          <w:shd w:val="clear" w:color="auto" w:fill="F7F7F7"/>
+        </w:rPr>
+        <w:t xml:space="preserve">   </w:t>
+      </w:r>
+      <w:r>
+        <w:rPr>
+          <w:rFonts w:ascii="Consolas" w:eastAsia="Times New Roman" w:hAnsi="Consolas" w:cs="Consolas"/>
+          <w:color w:val="0086B3"/>
+          <w:shd w:val="clear" w:color="auto" w:fill="F7F7F7"/>
+        </w:rPr>
+        <w:t>console</w:t>
+      </w:r>
+      <w:r>
+        <w:rPr>
+          <w:rFonts w:ascii="Consolas" w:eastAsia="Times New Roman" w:hAnsi="Consolas" w:cs="Consolas"/>
+          <w:color w:val="333333"/>
+          <w:shd w:val="clear" w:color="auto" w:fill="F7F7F7"/>
+        </w:rPr>
+        <w:t xml:space="preserve">.log(x); </w:t>
+      </w:r>
+      <w:r>
+        <w:rPr>
+          <w:rFonts w:ascii="Consolas" w:eastAsia="Times New Roman" w:hAnsi="Consolas" w:cs="Consolas"/>
+          <w:i/>
+          <w:iCs/>
+          <w:color w:val="999988"/>
+          <w:shd w:val="clear" w:color="auto" w:fill="F7F7F7"/>
+        </w:rPr>
+        <w:t xml:space="preserve">// </w:t>
+      </w:r>
+      <w:r>
+        <w:rPr>
+          <w:rFonts w:ascii="Consolas" w:eastAsia="Times New Roman" w:hAnsi="Consolas" w:cs="Consolas"/>
+          <w:i/>
+          <w:iCs/>
+          <w:color w:val="999988"/>
+          <w:shd w:val="clear" w:color="auto" w:fill="F7F7F7"/>
+        </w:rPr>
+        <w:t xml:space="preserve">x </w:t>
+      </w:r>
+      <w:r>
+        <w:rPr>
+          <w:rFonts w:ascii="Consolas" w:eastAsia="Times New Roman" w:hAnsi="Consolas" w:cs="Consolas"/>
+          <w:i/>
+          <w:iCs/>
+          <w:color w:val="999988"/>
+          <w:shd w:val="clear" w:color="auto" w:fill="F7F7F7"/>
+        </w:rPr>
+        <w:t>vẫn là 20</w:t>
+      </w:r>
+    </w:p>
+    <w:p>
+      <w:pPr>
+        <w:rPr>
+          <w:rFonts w:ascii="Times New Roman" w:hAnsi="Times New Roman" w:cs="Times New Roman"/>
+          <w:sz w:val="28"/>
+        </w:rPr>
+      </w:pPr>
+      <w:r>
+        <w:rPr>
+          <w:rFonts w:ascii="Consolas" w:eastAsia="Times New Roman" w:hAnsi="Consolas" w:cs="Consolas"/>
+          <w:color w:val="333333"/>
+          <w:shd w:val="clear" w:color="auto" w:fill="F7F7F7"/>
+        </w:rPr>
+        <w:t>}</w:t>
+      </w:r>
+    </w:p>
+    <w:p>
+      <w:pPr>
+        <w:rPr>
+          <w:rFonts w:ascii="Times New Roman" w:hAnsi="Times New Roman" w:cs="Times New Roman"/>
+          <w:sz w:val="28"/>
+        </w:rPr>
+      </w:pPr>
+    </w:p>
+    <w:p>
+      <w:pPr>
+        <w:rPr>
+          <w:rFonts w:ascii="Times New Roman" w:hAnsi="Times New Roman" w:cs="Times New Roman"/>
+          <w:sz w:val="32"/>
+        </w:rPr>
+      </w:pPr>
+      <w:r>
+        <w:rPr>
+          <w:rFonts w:ascii="Times New Roman" w:hAnsi="Times New Roman" w:cs="Times New Roman"/>
+          <w:sz w:val="32"/>
+        </w:rPr>
+        <w:t>Const</w:t>
+      </w:r>
+    </w:p>
+    <w:p>
+      <w:pPr>
+        <w:rPr>
+          <w:rFonts w:ascii="Times New Roman" w:hAnsi="Times New Roman" w:cs="Times New Roman"/>
+          <w:sz w:val="28"/>
+        </w:rPr>
+      </w:pPr>
+      <w:r>
+        <w:rPr>
+          <w:rFonts w:ascii="Times New Roman" w:hAnsi="Times New Roman" w:cs="Times New Roman"/>
+          <w:sz w:val="28"/>
+        </w:rPr>
+        <w:t>Const dùng để khai báo một hằng số - là một giá trị không thay đổi được trong suốt quá trình chạy.</w:t>
+      </w:r>
+    </w:p>
+    <w:p>
+      <w:pPr>
+        <w:rPr>
+          <w:rFonts w:ascii="Consolas" w:eastAsia="Times New Roman" w:hAnsi="Consolas" w:cs="Consolas"/>
+          <w:color w:val="333333"/>
+          <w:shd w:val="clear" w:color="auto" w:fill="F7F7F7"/>
+        </w:rPr>
+      </w:pPr>
+      <w:r>
+        <w:rPr>
+          <w:rFonts w:ascii="Consolas" w:eastAsia="Times New Roman" w:hAnsi="Consolas" w:cs="Consolas"/>
+          <w:color w:val="A71D5D"/>
+          <w:shd w:val="clear" w:color="auto" w:fill="F7F7F7"/>
+        </w:rPr>
+        <w:t>const</w:t>
+      </w:r>
+      <w:r>
+        <w:rPr>
+          <w:rFonts w:ascii="Consolas" w:eastAsia="Times New Roman" w:hAnsi="Consolas" w:cs="Consolas"/>
+          <w:color w:val="333333"/>
+          <w:shd w:val="clear" w:color="auto" w:fill="F7F7F7"/>
+        </w:rPr>
+        <w:t xml:space="preserve"> A = </w:t>
+      </w:r>
+      <w:r>
+        <w:rPr>
+          <w:rFonts w:ascii="Consolas" w:eastAsia="Times New Roman" w:hAnsi="Consolas" w:cs="Consolas"/>
+          <w:color w:val="008080"/>
+          <w:shd w:val="clear" w:color="auto" w:fill="F7F7F7"/>
+        </w:rPr>
+        <w:t>5</w:t>
+      </w:r>
+      <w:r>
+        <w:rPr>
+          <w:rFonts w:ascii="Consolas" w:eastAsia="Times New Roman" w:hAnsi="Consolas" w:cs="Consolas"/>
+          <w:color w:val="333333"/>
+          <w:shd w:val="clear" w:color="auto" w:fill="F7F7F7"/>
+        </w:rPr>
+        <w:t>;</w:t>
+      </w:r>
+    </w:p>
+    <w:p>
+      <w:pPr>
+        <w:rPr>
+          <w:rFonts w:ascii="Times New Roman" w:hAnsi="Times New Roman" w:cs="Times New Roman"/>
+          <w:sz w:val="28"/>
+        </w:rPr>
+      </w:pPr>
+      <w:r>
+        <w:rPr>
+          <w:rFonts w:ascii="Consolas" w:eastAsia="Times New Roman" w:hAnsi="Consolas" w:cs="Consolas"/>
+          <w:color w:val="333333"/>
+          <w:shd w:val="clear" w:color="auto" w:fill="F7F7F7"/>
+        </w:rPr>
+        <w:t xml:space="preserve">A = </w:t>
+      </w:r>
+      <w:r>
+        <w:rPr>
+          <w:rFonts w:ascii="Consolas" w:eastAsia="Times New Roman" w:hAnsi="Consolas" w:cs="Consolas"/>
+          <w:color w:val="008080"/>
+          <w:shd w:val="clear" w:color="auto" w:fill="F7F7F7"/>
+        </w:rPr>
+        <w:t>10</w:t>
+      </w:r>
+      <w:r>
+        <w:rPr>
+          <w:rFonts w:ascii="Consolas" w:eastAsia="Times New Roman" w:hAnsi="Consolas" w:cs="Consolas"/>
+          <w:color w:val="333333"/>
+          <w:shd w:val="clear" w:color="auto" w:fill="F7F7F7"/>
+        </w:rPr>
+        <w:t>;</w:t>
+      </w:r>
+    </w:p>
+    <w:p>
+      <w:pPr>
+        <w:rPr>
           <w:rFonts w:cstheme="minorHAnsi"/>
           <w:b/>
         </w:rPr>
       </w:pPr>
+      <w:bookmarkStart w:id="0" w:name="_GoBack"/>
+      <w:bookmarkEnd w:id="0"/>
     </w:p>
     <w:p>
       <w:pPr>
@@ -247,6 +1088,7 @@
           <w:szCs w:val="24"/>
           <w:shd w:val="clear" w:color="auto" w:fill="FFFFFF"/>
         </w:rPr>
+        <w:lastRenderedPageBreak/>
         <w:t>Arrow function - còn được gọi là "fat arrow", là cú pháp được mượn từ CoffeeScript (một ngôn ngữ chuyển tiếp), cú pháp này là cách ngắn gọn hơn dùng để viết function. Ở đây sử dụng kí tự =&gt;, trông giống như một mũi tên "béo". Arrow function là một hàm vô danh và nó thay đổi cách this bind đến function. Arrow function làm code của ta trông ngắn gọn hơn, giúp đơn giản hóa function scoping cũng như từ khóa this</w:t>
       </w:r>
     </w:p>
@@ -799,6 +1641,7 @@
           <w:rFonts w:asciiTheme="minorHAnsi" w:hAnsiTheme="minorHAnsi" w:cstheme="minorHAnsi"/>
           <w:color w:val="292B2C"/>
         </w:rPr>
+        <w:lastRenderedPageBreak/>
         <w:t>Trong trường hợp 1 tham số</w:t>
       </w:r>
     </w:p>
@@ -1174,7 +2017,6 @@
           <w:rFonts w:asciiTheme="minorHAnsi" w:hAnsiTheme="minorHAnsi" w:cstheme="minorHAnsi"/>
           <w:color w:val="292B2C"/>
         </w:rPr>
-        <w:lastRenderedPageBreak/>
         <w:t>Trong trường hợp không có tham số</w:t>
       </w:r>
     </w:p>
@@ -1319,6 +2161,7 @@
           <w:sz w:val="24"/>
           <w:szCs w:val="24"/>
         </w:rPr>
+        <w:lastRenderedPageBreak/>
         <w:t>Khi nào thì nên sử dụng arrow function</w:t>
       </w:r>
     </w:p>
@@ -1723,7 +2566,6 @@
           <w:spacing w:val="-1"/>
           <w:shd w:val="clear" w:color="auto" w:fill="FFFFFF"/>
         </w:rPr>
-        <w:lastRenderedPageBreak/>
         <w:t>Với arrow function, có thể viết rút gọn lại thành</w:t>
       </w:r>
     </w:p>
@@ -1827,8 +2669,6 @@
           <w:szCs w:val="27"/>
         </w:rPr>
       </w:pPr>
-      <w:bookmarkStart w:id="0" w:name="_GoBack"/>
-      <w:bookmarkEnd w:id="0"/>
     </w:p>
     <w:p>
       <w:pPr>
@@ -1871,6 +2711,7 @@
           <w:color w:val="444444"/>
           <w:shd w:val="clear" w:color="auto" w:fill="FFFFFF"/>
         </w:rPr>
+        <w:lastRenderedPageBreak/>
         <w:t>Trong ES6 đã hỗ trợ chúng ta khai báo một đối tượng theo chuẩn OOP, bằng cách sử dụng từ khóa </w:t>
       </w:r>
       <w:r>
@@ -2269,7 +3110,6 @@
           <w:szCs w:val="23"/>
           <w:bdr w:val="none" w:sz="0" w:space="0" w:color="auto" w:frame="1"/>
         </w:rPr>
-        <w:lastRenderedPageBreak/>
         <w:t xml:space="preserve">        return this.age;</w:t>
       </w:r>
     </w:p>
@@ -2451,6 +3291,7 @@
           <w:color w:val="B48EAD"/>
           <w:bdr w:val="none" w:sz="0" w:space="0" w:color="auto" w:frame="1"/>
         </w:rPr>
+        <w:lastRenderedPageBreak/>
         <w:t>new</w:t>
       </w:r>
       <w:r>
@@ -3364,7 +4205,6 @@
           <w:bdr w:val="none" w:sz="0" w:space="0" w:color="auto" w:frame="1"/>
           <w:shd w:val="clear" w:color="auto" w:fill="2B303B"/>
         </w:rPr>
-        <w:lastRenderedPageBreak/>
         <w:t xml:space="preserve">    }</w:t>
       </w:r>
     </w:p>
@@ -3615,6 +4455,7 @@
           <w:sz w:val="21"/>
           <w:szCs w:val="21"/>
         </w:rPr>
+        <w:lastRenderedPageBreak/>
         <w:t>Bạn nào muốn kiểm chứng có thể </w:t>
       </w:r>
       <w:r>
@@ -4492,7 +5333,6 @@
             <w:rFonts w:asciiTheme="minorHAnsi" w:hAnsiTheme="minorHAnsi" w:cstheme="minorHAnsi"/>
             <w:color w:val="444444"/>
           </w:rPr>
-          <w:lastRenderedPageBreak/>
           <w:t>Trong ví dụ này mình có sử dụng </w:t>
         </w:r>
         <w:r>
@@ -4826,6 +5666,7 @@
             <w:bdr w:val="none" w:sz="0" w:space="0" w:color="auto" w:frame="1"/>
             <w:shd w:val="clear" w:color="auto" w:fill="2B303B"/>
           </w:rPr>
+          <w:lastRenderedPageBreak/>
           <w:t xml:space="preserve">        </w:t>
         </w:r>
         <w:r>
@@ -5770,7 +6611,6 @@
             <w:bdr w:val="none" w:sz="0" w:space="0" w:color="auto" w:frame="1"/>
             <w:shd w:val="clear" w:color="auto" w:fill="2B303B"/>
           </w:rPr>
-          <w:lastRenderedPageBreak/>
           <w:t>class</w:t>
         </w:r>
         <w:r>
@@ -6237,6 +7077,7 @@
             <w:sz w:val="24"/>
             <w:szCs w:val="24"/>
           </w:rPr>
+          <w:lastRenderedPageBreak/>
           <w:t>4, Static Members.</w:t>
         </w:r>
       </w:ins>
@@ -7000,7 +7841,6 @@
             <w:sz w:val="21"/>
             <w:szCs w:val="21"/>
           </w:rPr>
-          <w:lastRenderedPageBreak/>
           <w:t>Để khai báo các setter và getter trong ES6 chúng ta sử dụng keyword </w:t>
         </w:r>
         <w:r>
@@ -7452,6 +8292,7 @@
             <w:bdr w:val="none" w:sz="0" w:space="0" w:color="auto" w:frame="1"/>
             <w:shd w:val="clear" w:color="auto" w:fill="2B303B"/>
           </w:rPr>
+          <w:lastRenderedPageBreak/>
           <w:t xml:space="preserve">    get employeeName () {</w:t>
         </w:r>
       </w:ins>

</xml_diff>